<commit_message>
For Week 6. Wrapped up.
</commit_message>
<xml_diff>
--- a/UseCase/src/com/cit360/week06/ATM use-Case.docx
+++ b/UseCase/src/com/cit360/week06/ATM use-Case.docx
@@ -5,19 +5,34 @@
     <w:p>
       <w:pPr>
         <w:pStyle w:val="Title"/>
-      </w:pPr>
-      <w:r>
+        <w:rPr>
+          <w:color w:val="auto"/>
+        </w:rPr>
+      </w:pPr>
+      <w:r>
+        <w:rPr>
+          <w:color w:val="auto"/>
+        </w:rPr>
         <w:t>Bank Info</w:t>
       </w:r>
       <w:r>
+        <w:rPr>
+          <w:color w:val="auto"/>
+        </w:rPr>
         <w:t xml:space="preserve"> Use Case</w:t>
       </w:r>
     </w:p>
     <w:p>
       <w:pPr>
         <w:pStyle w:val="DocInfoHeading"/>
-      </w:pPr>
-      <w:r>
+        <w:rPr>
+          <w:color w:val="auto"/>
+        </w:rPr>
+      </w:pPr>
+      <w:r>
+        <w:rPr>
+          <w:color w:val="auto"/>
+        </w:rPr>
         <w:t>Document Information</w:t>
       </w:r>
     </w:p>
@@ -46,12 +61,13 @@
               <w:rPr>
                 <w:rFonts w:ascii="Calibri" w:eastAsia="Calibri" w:hAnsi="Calibri" w:cs="Times New Roman"/>
                 <w:b/>
-                <w:color w:val="FFFFFF"/>
+                <w:color w:val="auto"/>
               </w:rPr>
             </w:pPr>
             <w:r>
               <w:rPr>
                 <w:b/>
+                <w:color w:val="auto"/>
               </w:rPr>
               <w:t>Document Title</w:t>
             </w:r>
@@ -65,8 +81,14 @@
           <w:p>
             <w:pPr>
               <w:pStyle w:val="TemplateInstructions"/>
+              <w:rPr>
+                <w:color w:val="auto"/>
+              </w:rPr>
             </w:pPr>
             <w:r>
+              <w:rPr>
+                <w:color w:val="auto"/>
+              </w:rPr>
               <w:t>Access Bank Information</w:t>
             </w:r>
           </w:p>
@@ -87,12 +109,13 @@
               <w:rPr>
                 <w:rFonts w:ascii="Calibri" w:eastAsia="Calibri" w:hAnsi="Calibri" w:cs="Times New Roman"/>
                 <w:b/>
-                <w:color w:val="FFFFFF"/>
+                <w:color w:val="auto"/>
               </w:rPr>
             </w:pPr>
             <w:r>
               <w:rPr>
                 <w:b/>
+                <w:color w:val="auto"/>
               </w:rPr>
               <w:t xml:space="preserve">Document </w:t>
             </w:r>
@@ -100,7 +123,7 @@
               <w:rPr>
                 <w:rFonts w:ascii="Calibri" w:eastAsia="Calibri" w:hAnsi="Calibri" w:cs="Times New Roman"/>
                 <w:b/>
-                <w:color w:val="FFFFFF"/>
+                <w:color w:val="auto"/>
               </w:rPr>
               <w:t>Owner</w:t>
             </w:r>
@@ -142,14 +165,14 @@
               <w:rPr>
                 <w:rFonts w:ascii="Calibri" w:eastAsia="Calibri" w:hAnsi="Calibri" w:cs="Times New Roman"/>
                 <w:b/>
-                <w:color w:val="FFFFFF"/>
+                <w:color w:val="auto"/>
               </w:rPr>
             </w:pPr>
             <w:r>
               <w:rPr>
                 <w:rFonts w:ascii="Calibri" w:eastAsia="Calibri" w:hAnsi="Calibri" w:cs="Times New Roman"/>
                 <w:b/>
-                <w:color w:val="FFFFFF"/>
+                <w:color w:val="auto"/>
               </w:rPr>
               <w:t>Version</w:t>
             </w:r>
@@ -192,14 +215,14 @@
               <w:rPr>
                 <w:rFonts w:ascii="Calibri" w:eastAsia="Calibri" w:hAnsi="Calibri" w:cs="Times New Roman"/>
                 <w:b/>
-                <w:color w:val="FFFFFF"/>
+                <w:color w:val="auto"/>
               </w:rPr>
             </w:pPr>
             <w:r>
               <w:rPr>
                 <w:rFonts w:ascii="Calibri" w:eastAsia="Calibri" w:hAnsi="Calibri" w:cs="Times New Roman"/>
                 <w:b/>
-                <w:color w:val="FFFFFF"/>
+                <w:color w:val="auto"/>
               </w:rPr>
               <w:t>Status</w:t>
             </w:r>
@@ -242,14 +265,14 @@
               <w:rPr>
                 <w:rFonts w:ascii="Calibri" w:eastAsia="Calibri" w:hAnsi="Calibri" w:cs="Times New Roman"/>
                 <w:b/>
-                <w:color w:val="FFFFFF"/>
+                <w:color w:val="auto"/>
               </w:rPr>
             </w:pPr>
             <w:r>
               <w:rPr>
                 <w:rFonts w:ascii="Calibri" w:eastAsia="Calibri" w:hAnsi="Calibri" w:cs="Times New Roman"/>
                 <w:b/>
-                <w:color w:val="FFFFFF"/>
+                <w:color w:val="auto"/>
               </w:rPr>
               <w:t>Date</w:t>
             </w:r>
@@ -281,19 +304,28 @@
     <w:p>
       <w:pPr>
         <w:pStyle w:val="NumericLevel1Heading"/>
-      </w:pPr>
-      <w:r>
+        <w:rPr>
+          <w:color w:val="auto"/>
+        </w:rPr>
+      </w:pPr>
+      <w:r>
+        <w:rPr>
+          <w:color w:val="auto"/>
+        </w:rPr>
         <w:t>Brief Description</w:t>
       </w:r>
     </w:p>
     <w:p>
       <w:pPr>
         <w:pStyle w:val="TemplateInstructions"/>
+        <w:rPr>
+          <w:color w:val="auto"/>
+        </w:rPr>
       </w:pPr>
       <w:r>
         <w:rPr>
           <w:rFonts w:ascii="Calibri" w:eastAsia="Calibri" w:hAnsi="Calibri" w:cs="Times New Roman"/>
-          <w:color w:val="0070C0"/>
+          <w:color w:val="auto"/>
         </w:rPr>
         <w:t>This program starts when a user enters their bank ID from numbers 1 to 10. It shows them a main menu with the option to check their bank balance, withdraw or deposit money into their account and the option to exit. It ends when the user choses the option to exit by closing the program.</w:t>
       </w:r>
@@ -301,31 +333,15 @@
     <w:p>
       <w:pPr>
         <w:pStyle w:val="NumericLevel1Heading"/>
-      </w:pPr>
-      <w:r>
+        <w:rPr>
+          <w:color w:val="auto"/>
+        </w:rPr>
+      </w:pPr>
+      <w:r>
+        <w:rPr>
+          <w:color w:val="auto"/>
+        </w:rPr>
         <w:t>Actors</w:t>
-      </w:r>
-    </w:p>
-    <w:p>
-      <w:pPr>
-        <w:pStyle w:val="TemplateInstructions"/>
-      </w:pPr>
-      <w:r>
-        <w:rPr>
-          <w:rFonts w:ascii="Calibri" w:eastAsia="Calibri" w:hAnsi="Calibri" w:cs="Times New Roman"/>
-          <w:color w:val="0070C0"/>
-        </w:rPr>
-        <w:t>List any roles or systems involved with this process or use case. A person</w:t>
-      </w:r>
-      <w:r>
-        <w:t xml:space="preserve"> or system</w:t>
-      </w:r>
-      <w:r>
-        <w:rPr>
-          <w:rFonts w:ascii="Calibri" w:eastAsia="Calibri" w:hAnsi="Calibri" w:cs="Times New Roman"/>
-          <w:color w:val="0070C0"/>
-        </w:rPr>
-        <w:t xml:space="preserve"> fulfilling a role will be the actor in one of the steps.</w:t>
       </w:r>
     </w:p>
     <w:p>
@@ -349,31 +365,15 @@
     <w:p>
       <w:pPr>
         <w:pStyle w:val="NumericLevel1Heading"/>
-      </w:pPr>
-      <w:r>
+        <w:rPr>
+          <w:color w:val="auto"/>
+        </w:rPr>
+      </w:pPr>
+      <w:r>
+        <w:rPr>
+          <w:color w:val="auto"/>
+        </w:rPr>
         <w:t>Pre-Conditions</w:t>
-      </w:r>
-    </w:p>
-    <w:p>
-      <w:pPr>
-        <w:pStyle w:val="TemplateInstructions"/>
-      </w:pPr>
-      <w:r>
-        <w:rPr>
-          <w:rFonts w:ascii="Calibri" w:eastAsia="Calibri" w:hAnsi="Calibri" w:cs="Times New Roman"/>
-          <w:color w:val="0070C0"/>
-        </w:rPr>
-        <w:t>List anything that must be true before this process or functionality begins.</w:t>
-      </w:r>
-      <w:r>
-        <w:rPr>
-          <w:rFonts w:ascii="Calibri" w:eastAsia="Calibri" w:hAnsi="Calibri" w:cs="Times New Roman"/>
-          <w:color w:val="0070C0"/>
-        </w:rPr>
-        <w:t xml:space="preserve"> Preconditions should be states that a system can validate to be true.</w:t>
-      </w:r>
-      <w:r>
-        <w:t xml:space="preserve"> A common example is that a specific Actor has logged into the System.</w:t>
       </w:r>
     </w:p>
     <w:p>
@@ -433,70 +433,15 @@
     <w:p>
       <w:pPr>
         <w:pStyle w:val="NumericLevel1Heading"/>
-      </w:pPr>
-      <w:r>
+        <w:rPr>
+          <w:color w:val="auto"/>
+        </w:rPr>
+      </w:pPr>
+      <w:r>
+        <w:rPr>
+          <w:color w:val="auto"/>
+        </w:rPr>
         <w:t>Basic Flow</w:t>
-      </w:r>
-    </w:p>
-    <w:p>
-      <w:pPr>
-        <w:pStyle w:val="TemplateInstructions"/>
-        <w:rPr>
-          <w:rFonts w:ascii="Calibri" w:eastAsia="Calibri" w:hAnsi="Calibri" w:cs="Times New Roman"/>
-          <w:color w:val="0070C0"/>
-        </w:rPr>
-      </w:pPr>
-      <w:r>
-        <w:rPr>
-          <w:rFonts w:ascii="Calibri" w:eastAsia="Calibri" w:hAnsi="Calibri" w:cs="Times New Roman"/>
-          <w:color w:val="0070C0"/>
-        </w:rPr>
-        <w:t xml:space="preserve">The basic flow is the normal course of events, otherwise called the “happy path.” Ask yourself, what happens most of the time and you’ll discover the steps that belong here. You’ll want your basic flow to cover the full scope of activities between the starts </w:t>
-      </w:r>
-      <w:r>
-        <w:rPr>
-          <w:rFonts w:ascii="Calibri" w:eastAsia="Calibri" w:hAnsi="Calibri" w:cs="Times New Roman"/>
-          <w:color w:val="0070C0"/>
-        </w:rPr>
-        <w:t>when</w:t>
-      </w:r>
-      <w:r>
-        <w:rPr>
-          <w:rFonts w:ascii="Calibri" w:eastAsia="Calibri" w:hAnsi="Calibri" w:cs="Times New Roman"/>
-          <w:color w:val="0070C0"/>
-        </w:rPr>
-        <w:t xml:space="preserve"> and ends </w:t>
-      </w:r>
-      <w:r>
-        <w:rPr>
-          <w:rFonts w:ascii="Calibri" w:eastAsia="Calibri" w:hAnsi="Calibri" w:cs="Times New Roman"/>
-          <w:color w:val="0070C0"/>
-        </w:rPr>
-        <w:t>when</w:t>
-      </w:r>
-      <w:r>
-        <w:rPr>
-          <w:rFonts w:ascii="Calibri" w:eastAsia="Calibri" w:hAnsi="Calibri" w:cs="Times New Roman"/>
-          <w:color w:val="0070C0"/>
-        </w:rPr>
-        <w:t>.</w:t>
-      </w:r>
-    </w:p>
-    <w:p>
-      <w:pPr>
-        <w:pStyle w:val="TemplateInstructions"/>
-        <w:rPr>
-          <w:rFonts w:ascii="Calibri" w:eastAsia="Calibri" w:hAnsi="Calibri" w:cs="Times New Roman"/>
-          <w:color w:val="0070C0"/>
-        </w:rPr>
-      </w:pPr>
-      <w:r>
-        <w:rPr>
-          <w:rFonts w:ascii="Calibri" w:eastAsia="Calibri" w:hAnsi="Calibri" w:cs="Times New Roman"/>
-          <w:color w:val="0070C0"/>
-        </w:rPr>
-        <w:lastRenderedPageBreak/>
-        <w:t>Create a numbered list of each step below. I recommend using the Word “numbered list” functionality to automatically number the list.</w:t>
       </w:r>
     </w:p>
     <w:p>
@@ -568,15 +513,7 @@
         </w:numPr>
       </w:pPr>
       <w:r>
-        <w:t xml:space="preserve">The program calls the </w:t>
-      </w:r>
-      <w:proofErr w:type="spellStart"/>
-      <w:r>
-        <w:t>namePassword</w:t>
-      </w:r>
-      <w:proofErr w:type="spellEnd"/>
-      <w:r>
-        <w:t xml:space="preserve"> class and hands the user information which is the name and password and stores it in an array.</w:t>
+        <w:t>The program calls the namePassword class and hands the user information which is the name and password and stores it in an array.</w:t>
       </w:r>
     </w:p>
     <w:p>
@@ -600,15 +537,7 @@
         </w:numPr>
       </w:pPr>
       <w:r>
-        <w:t xml:space="preserve">If the user chooses the check balance option, the </w:t>
-      </w:r>
-      <w:proofErr w:type="spellStart"/>
-      <w:r>
-        <w:t>getBalance</w:t>
-      </w:r>
-      <w:proofErr w:type="spellEnd"/>
-      <w:r>
-        <w:t xml:space="preserve"> method is called by the program and displays the user’s current balance.</w:t>
+        <w:t>If the user chooses the check balance option, the getBalance method is called by the program and displays the user’s current balance.</w:t>
       </w:r>
     </w:p>
     <w:p>
@@ -620,6 +549,7 @@
         </w:numPr>
       </w:pPr>
       <w:r>
+        <w:lastRenderedPageBreak/>
         <w:t>After showing the user’s current balance, the program displays the option</w:t>
       </w:r>
       <w:r>
@@ -639,15 +569,13 @@
         <w:t xml:space="preserve">If the user chooses the withdraw option, the program </w:t>
       </w:r>
       <w:r>
-        <w:t xml:space="preserve">calls the </w:t>
-      </w:r>
-      <w:proofErr w:type="spellStart"/>
-      <w:r>
-        <w:t>checkWIthDrawal</w:t>
-      </w:r>
-      <w:proofErr w:type="spellEnd"/>
-      <w:r>
-        <w:t xml:space="preserve"> method in the Calculation class and asks the user for an amount to withdraw and then calls the withdraw method in the account class which does the subtraction from the account.</w:t>
+        <w:t>calls the checkWIth</w:t>
+      </w:r>
+      <w:r>
+        <w:t>d</w:t>
+      </w:r>
+      <w:r>
+        <w:t>rawal method in the Calculation class and asks the user for an amount to withdraw and then calls the withdraw method in the account class which does the subtraction from the account.</w:t>
       </w:r>
       <w:bookmarkEnd w:id="0"/>
       <w:r>
@@ -663,16 +591,7 @@
         </w:numPr>
       </w:pPr>
       <w:r>
-        <w:t xml:space="preserve"> </w:t>
-      </w:r>
-      <w:r>
-        <w:t xml:space="preserve">After </w:t>
-      </w:r>
-      <w:r>
-        <w:t xml:space="preserve">the amount has been subtracted from the user’s current balance, </w:t>
-      </w:r>
-      <w:r>
-        <w:t xml:space="preserve">the program displays the options listed in step 4. </w:t>
+        <w:t xml:space="preserve"> After the amount has been subtracted from the user’s current balance, the program displays the options listed in step 4. </w:t>
       </w:r>
     </w:p>
     <w:p>
@@ -691,15 +610,7 @@
         <w:t>program</w:t>
       </w:r>
       <w:r>
-        <w:t xml:space="preserve"> calls the </w:t>
-      </w:r>
-      <w:proofErr w:type="spellStart"/>
-      <w:r>
-        <w:t>checkDeposit</w:t>
-      </w:r>
-      <w:proofErr w:type="spellEnd"/>
-      <w:r>
-        <w:t xml:space="preserve"> method from the Calculations class and</w:t>
+        <w:t xml:space="preserve"> calls the checkDeposit method from the Calculations class and</w:t>
       </w:r>
       <w:r>
         <w:t xml:space="preserve"> asks the user for an amount to deposit to the account</w:t>
@@ -749,291 +660,101 @@
     <w:p>
       <w:pPr>
         <w:pStyle w:val="NumericLevel1Heading"/>
-      </w:pPr>
-      <w:r>
+        <w:rPr>
+          <w:color w:val="auto"/>
+        </w:rPr>
+      </w:pPr>
+      <w:r>
+        <w:rPr>
+          <w:color w:val="auto"/>
+        </w:rPr>
         <w:t>Alternate</w:t>
       </w:r>
       <w:r>
+        <w:rPr>
+          <w:color w:val="auto"/>
+        </w:rPr>
         <w:t>/Exception</w:t>
       </w:r>
       <w:r>
+        <w:rPr>
+          <w:color w:val="auto"/>
+        </w:rPr>
         <w:t xml:space="preserve"> Flows</w:t>
       </w:r>
     </w:p>
     <w:p>
-      <w:pPr>
-        <w:pStyle w:val="TemplateInstructions"/>
+      <w:r>
+        <w:t>6a. If the user chooses the check balance option, the getBalance method is called by the program and displays the user’s current balance.</w:t>
+      </w:r>
+      <w:r>
+        <w:t xml:space="preserve"> After this, the program returns to the main menu in step 6 of basic flow.</w:t>
+      </w:r>
+    </w:p>
+    <w:p>
+      <w:r>
+        <w:t>6b. If the user chooses the withdraw option, the program calls the checkWIth</w:t>
+      </w:r>
+      <w:r>
+        <w:t>d</w:t>
+      </w:r>
+      <w:r>
+        <w:t>rawal method in the Calculation class and asks the user for an amount to withdraw and then calls the withdraw method in the account class which does the subtraction from the account.</w:t>
+      </w:r>
+      <w:r>
+        <w:t xml:space="preserve"> After this, the program returns to the main menu in step 6 of basic flow.</w:t>
+      </w:r>
+    </w:p>
+    <w:p>
+      <w:r>
+        <w:t>6c. If the user cho</w:t>
+      </w:r>
+      <w:r>
+        <w:t>o</w:t>
+      </w:r>
+      <w:r>
+        <w:t>ses the deposit option, the program calls the checkDeposit method from the Calculations class and asks the user for an amount to deposit to the account. After that, the program calls the deposit method from the deposit class and does the addition to the account.</w:t>
+      </w:r>
+      <w:r>
+        <w:t xml:space="preserve"> After this, the program returns to the main menu in step 6 of basic flow.</w:t>
+      </w:r>
+    </w:p>
+    <w:p>
+      <w:r>
+        <w:t>6d. If the user choses the exit option, the user is sent back to the main screen with the option to log back in or exit the program totally.</w:t>
+      </w:r>
+    </w:p>
+    <w:p>
+      <w:r>
+        <w:t>6d. if the user inputs a number not in the specified range (1,2,3,4) then it tells the user to try again.</w:t>
+      </w:r>
+    </w:p>
+    <w:p>
+      <w:r>
+        <w:t xml:space="preserve">6b. InputMismatch Exception. If the user puts a </w:t>
+      </w:r>
+      <w:r>
+        <w:t>string, the program catches the exception and ask the user to try again. If the user puts a negative number, the program asks the user for a positive number, and if the user puts a number greater than the user’s current balance the program asks the user to try again and displays what the user inputted and the user’s current balance.</w:t>
+      </w:r>
+    </w:p>
+    <w:p>
+      <w:r>
+        <w:lastRenderedPageBreak/>
+        <w:t>6c. InputMismatch Exception. If the user puts a string, the program catches the exception and asks the user to put a number. If the user puts a negative number, the program asks the user for a positive number.</w:t>
+      </w:r>
+    </w:p>
+    <w:p>
+      <w:pPr>
+        <w:pStyle w:val="NumericLevel1Heading"/>
         <w:rPr>
-          <w:rFonts w:ascii="Calibri" w:eastAsia="Calibri" w:hAnsi="Calibri" w:cs="Times New Roman"/>
-          <w:color w:val="0070C0"/>
+          <w:color w:val="auto"/>
         </w:rPr>
       </w:pPr>
       <w:r>
         <w:rPr>
-          <w:rFonts w:ascii="Calibri" w:eastAsia="Calibri" w:hAnsi="Calibri" w:cs="Times New Roman"/>
-          <w:color w:val="0070C0"/>
+          <w:color w:val="auto"/>
         </w:rPr>
-        <w:t>An alternate flow is a variation from the basic flow. Alternatives can be triggered at any step in the basic flow and often reinsert the actors back into the basic flow.</w:t>
-      </w:r>
-      <w:r>
-        <w:rPr>
-          <w:rFonts w:ascii="Calibri" w:eastAsia="Calibri" w:hAnsi="Calibri" w:cs="Times New Roman"/>
-          <w:color w:val="0070C0"/>
-        </w:rPr>
-        <w:t xml:space="preserve"> </w:t>
-      </w:r>
-    </w:p>
-    <w:p>
-      <w:pPr>
-        <w:pStyle w:val="TemplateInstructions"/>
-        <w:rPr>
-          <w:rFonts w:ascii="Calibri" w:eastAsia="Calibri" w:hAnsi="Calibri" w:cs="Times New Roman"/>
-          <w:color w:val="0070C0"/>
-        </w:rPr>
-      </w:pPr>
-      <w:r>
-        <w:rPr>
-          <w:rFonts w:ascii="Calibri" w:eastAsia="Calibri" w:hAnsi="Calibri" w:cs="Times New Roman"/>
-          <w:color w:val="0070C0"/>
-        </w:rPr>
-        <w:t>An exception flow is an error, or a negative condition. When an exception is encountered, it prevents the process from finishing through to its conclusion until it’s addressed.</w:t>
-      </w:r>
-    </w:p>
-    <w:p>
-      <w:pPr>
-        <w:pStyle w:val="TemplateInstructions"/>
-        <w:rPr>
-          <w:rFonts w:ascii="Calibri" w:eastAsia="Calibri" w:hAnsi="Calibri" w:cs="Times New Roman"/>
-          <w:color w:val="0070C0"/>
-        </w:rPr>
-      </w:pPr>
-      <w:r>
-        <w:rPr>
-          <w:rFonts w:ascii="Calibri" w:eastAsia="Calibri" w:hAnsi="Calibri" w:cs="Times New Roman"/>
-          <w:color w:val="0070C0"/>
-        </w:rPr>
-        <w:t>Number your alternate and exception flows to indicate the step at which the variation occurs. For example, a variation on step 3 could be listed as 3a and a second variation as 3b, and so forth.</w:t>
-      </w:r>
-    </w:p>
-    <w:p>
-      <w:pPr>
-        <w:pStyle w:val="TemplateInstructions"/>
-        <w:rPr>
-          <w:rFonts w:ascii="Calibri" w:eastAsia="Calibri" w:hAnsi="Calibri" w:cs="Times New Roman"/>
-          <w:color w:val="0070C0"/>
-        </w:rPr>
-      </w:pPr>
-      <w:r>
-        <w:rPr>
-          <w:rFonts w:ascii="Calibri" w:eastAsia="Calibri" w:hAnsi="Calibri" w:cs="Times New Roman"/>
-          <w:color w:val="0070C0"/>
-        </w:rPr>
-        <w:lastRenderedPageBreak/>
-        <w:t>Describe the alternate functionality and then identify at what step in the basic flow this variation picks back up.</w:t>
-      </w:r>
-      <w:r>
-        <w:rPr>
-          <w:rFonts w:ascii="Calibri" w:eastAsia="Calibri" w:hAnsi="Calibri" w:cs="Times New Roman"/>
-          <w:color w:val="0070C0"/>
-        </w:rPr>
-        <w:t xml:space="preserve"> For exception flows that result in the use case ending, simply write</w:t>
-      </w:r>
-      <w:r>
-        <w:rPr>
-          <w:rFonts w:ascii="Calibri" w:eastAsia="Calibri" w:hAnsi="Calibri" w:cs="Times New Roman"/>
-          <w:color w:val="0070C0"/>
-        </w:rPr>
-        <w:t>,</w:t>
-      </w:r>
-      <w:r>
-        <w:rPr>
-          <w:rFonts w:ascii="Calibri" w:eastAsia="Calibri" w:hAnsi="Calibri" w:cs="Times New Roman"/>
-          <w:color w:val="0070C0"/>
-        </w:rPr>
-        <w:t xml:space="preserve"> “Use Case Ends.”</w:t>
-      </w:r>
-    </w:p>
-    <w:p>
-      <w:r>
-        <w:t xml:space="preserve">6a. </w:t>
-      </w:r>
-      <w:r>
-        <w:t xml:space="preserve">If the user chooses the check balance option, the </w:t>
-      </w:r>
-      <w:proofErr w:type="spellStart"/>
-      <w:r>
-        <w:t>getBalance</w:t>
-      </w:r>
-      <w:proofErr w:type="spellEnd"/>
-      <w:r>
-        <w:t xml:space="preserve"> method is called by the program and displays the user’s current balance.</w:t>
-      </w:r>
-      <w:r>
-        <w:t xml:space="preserve"> After this, the program returns to the main menu in step 6 of basic flow.</w:t>
-      </w:r>
-    </w:p>
-    <w:p>
-      <w:r>
-        <w:t xml:space="preserve">6b. </w:t>
-      </w:r>
-      <w:r>
-        <w:t xml:space="preserve">If the user chooses the withdraw option, the program calls the </w:t>
-      </w:r>
-      <w:proofErr w:type="spellStart"/>
-      <w:r>
-        <w:t>checkWIthDrawal</w:t>
-      </w:r>
-      <w:proofErr w:type="spellEnd"/>
-      <w:r>
-        <w:t xml:space="preserve"> method in the Calculation class and asks the user for an amount to withdraw and then calls the withdraw method in the account class which does the subtraction from the account.</w:t>
-      </w:r>
-      <w:r>
-        <w:t xml:space="preserve"> </w:t>
-      </w:r>
-      <w:r>
-        <w:t>After this, the program returns to the main menu</w:t>
-      </w:r>
-      <w:r>
-        <w:t xml:space="preserve"> </w:t>
-      </w:r>
-      <w:r>
-        <w:t xml:space="preserve">in step </w:t>
-      </w:r>
-      <w:r>
-        <w:t>6</w:t>
-      </w:r>
-      <w:r>
-        <w:t xml:space="preserve"> of basic flow.</w:t>
-      </w:r>
-    </w:p>
-    <w:p>
-      <w:r>
-        <w:t xml:space="preserve">6c. </w:t>
-      </w:r>
-      <w:r>
-        <w:t>If the user cho</w:t>
-      </w:r>
-      <w:r>
-        <w:t>o</w:t>
-      </w:r>
-      <w:r>
-        <w:t xml:space="preserve">ses the deposit option, the program calls the </w:t>
-      </w:r>
-      <w:proofErr w:type="spellStart"/>
-      <w:r>
-        <w:t>checkDeposit</w:t>
-      </w:r>
-      <w:proofErr w:type="spellEnd"/>
-      <w:r>
-        <w:t xml:space="preserve"> method from the Calculations class and asks the user for an amount to deposit to the account. After that, the program calls the deposit method from the deposit class and does the addition to the account.</w:t>
-      </w:r>
-      <w:r>
-        <w:t xml:space="preserve"> </w:t>
-      </w:r>
-      <w:r>
-        <w:t>After this, the program returns to the main menu</w:t>
-      </w:r>
-      <w:r>
-        <w:t xml:space="preserve"> </w:t>
-      </w:r>
-      <w:r>
-        <w:t xml:space="preserve">in step </w:t>
-      </w:r>
-      <w:r>
-        <w:t>6</w:t>
-      </w:r>
-      <w:r>
-        <w:t xml:space="preserve"> of basic flow.</w:t>
-      </w:r>
-    </w:p>
-    <w:p>
-      <w:r>
-        <w:t xml:space="preserve">6d. </w:t>
-      </w:r>
-      <w:r>
-        <w:t>If the user choses the exit option, the user is sent back to the main screen with the option to log back in or exit the program totally.</w:t>
-      </w:r>
-    </w:p>
-    <w:p>
-      <w:r>
-        <w:t>6d. if the user inputs a number not in the specified range (1,2,3,4) then it tells the user to try again.</w:t>
-      </w:r>
-    </w:p>
-    <w:p>
-      <w:r>
-        <w:t xml:space="preserve">6b. </w:t>
-      </w:r>
-      <w:proofErr w:type="spellStart"/>
-      <w:r>
-        <w:t>InputMismatch</w:t>
-      </w:r>
-      <w:proofErr w:type="spellEnd"/>
-      <w:r>
-        <w:t xml:space="preserve"> Exception. If the user puts a </w:t>
-      </w:r>
-      <w:r>
-        <w:t>string, the program catches the exception and ask the user to try again. If the user puts a negative number, the program asks the user for a positive number, and if the user puts a number greater than the user’s current balance the program asks the user to try again and displays what the user inputted and the user’s current balance.</w:t>
-      </w:r>
-    </w:p>
-    <w:p>
-      <w:r>
-        <w:t xml:space="preserve">6c. </w:t>
-      </w:r>
-      <w:proofErr w:type="spellStart"/>
-      <w:r>
-        <w:t>InputMismatch</w:t>
-      </w:r>
-      <w:proofErr w:type="spellEnd"/>
-      <w:r>
-        <w:t xml:space="preserve"> Exception. If the user puts a string, the program catches the exception and asks the user to put a number. If the user puts a negative number, the program asks the user for a positive number.</w:t>
-      </w:r>
-    </w:p>
-    <w:p>
-      <w:pPr>
-        <w:pStyle w:val="NumericLevel1Heading"/>
-      </w:pPr>
-      <w:r>
         <w:t>Post Conditions</w:t>
-      </w:r>
-    </w:p>
-    <w:p>
-      <w:pPr>
-        <w:pStyle w:val="TemplateInstructions"/>
-      </w:pPr>
-      <w:r>
-        <w:rPr>
-          <w:rFonts w:ascii="Calibri" w:eastAsia="Calibri" w:hAnsi="Calibri" w:cs="Times New Roman"/>
-          <w:color w:val="0070C0"/>
-        </w:rPr>
-        <w:t>Post-c</w:t>
-      </w:r>
-      <w:r>
-        <w:rPr>
-          <w:rFonts w:ascii="Calibri" w:eastAsia="Calibri" w:hAnsi="Calibri" w:cs="Times New Roman"/>
-          <w:color w:val="0070C0"/>
-        </w:rPr>
-        <w:t xml:space="preserve">onditions indicate what must </w:t>
-      </w:r>
-      <w:r>
-        <w:rPr>
-          <w:rFonts w:ascii="Calibri" w:eastAsia="Calibri" w:hAnsi="Calibri" w:cs="Times New Roman"/>
-          <w:color w:val="0070C0"/>
-        </w:rPr>
-        <w:t xml:space="preserve">be </w:t>
-      </w:r>
-      <w:r>
-        <w:rPr>
-          <w:rFonts w:ascii="Calibri" w:eastAsia="Calibri" w:hAnsi="Calibri" w:cs="Times New Roman"/>
-          <w:color w:val="0070C0"/>
-        </w:rPr>
-        <w:t xml:space="preserve">true of the state of the system </w:t>
-      </w:r>
-      <w:r>
-        <w:rPr>
-          <w:rFonts w:ascii="Calibri" w:eastAsia="Calibri" w:hAnsi="Calibri" w:cs="Times New Roman"/>
-          <w:color w:val="0070C0"/>
-        </w:rPr>
-        <w:t>after the steps of the use case are complete. These should be true for the basic flow and all alternate flows. Exception flows may have different post-conditions or none at all.</w:t>
       </w:r>
     </w:p>
     <w:p>
@@ -1063,26 +784,15 @@
     <w:p>
       <w:pPr>
         <w:pStyle w:val="NumericLevel1Heading"/>
-      </w:pPr>
-      <w:r>
-        <w:lastRenderedPageBreak/>
+        <w:rPr>
+          <w:color w:val="auto"/>
+        </w:rPr>
+      </w:pPr>
+      <w:r>
+        <w:rPr>
+          <w:color w:val="auto"/>
+        </w:rPr>
         <w:t>Supplemental Requirements</w:t>
-      </w:r>
-    </w:p>
-    <w:p>
-      <w:pPr>
-        <w:pStyle w:val="TemplateInstructions"/>
-        <w:rPr>
-          <w:rFonts w:ascii="Calibri" w:eastAsia="Calibri" w:hAnsi="Calibri" w:cs="Times New Roman"/>
-          <w:color w:val="0070C0"/>
-        </w:rPr>
-      </w:pPr>
-      <w:r>
-        <w:rPr>
-          <w:rFonts w:ascii="Calibri" w:eastAsia="Calibri" w:hAnsi="Calibri" w:cs="Times New Roman"/>
-          <w:color w:val="0070C0"/>
-        </w:rPr>
-        <w:t xml:space="preserve">This is a special section I use to hold miscellaneous requirements related to the use case. Often you’ll find BAs including a Business Rules section or other collection of information related to the use case. These may or may not be actual requirements – you’ll want to establish a clear pattern and communicate that clearly and ensure it’s consistent with how your organization documents this type of requirement. I’ve also used this section to capture the most salient decisions and notes so they are stored right with the use case for future consideration. </w:t>
       </w:r>
     </w:p>
     <w:p>
@@ -1094,7 +804,19 @@
         </w:numPr>
       </w:pPr>
       <w:r>
-        <w:t>They might be the option for the user to reset their password.</w:t>
+        <w:t>The</w:t>
+      </w:r>
+      <w:r>
+        <w:t>re</w:t>
+      </w:r>
+      <w:r>
+        <w:t xml:space="preserve"> might be the option for the user to reset their password</w:t>
+      </w:r>
+      <w:r>
+        <w:t xml:space="preserve"> in later development of the program</w:t>
+      </w:r>
+      <w:r>
+        <w:t>.</w:t>
       </w:r>
     </w:p>
     <w:p>
@@ -1112,17 +834,16 @@
     <w:p>
       <w:pPr>
         <w:pStyle w:val="NumericLevel1Heading"/>
-      </w:pPr>
-      <w:r>
+        <w:rPr>
+          <w:color w:val="auto"/>
+        </w:rPr>
+      </w:pPr>
+      <w:r>
+        <w:rPr>
+          <w:color w:val="auto"/>
+        </w:rPr>
+        <w:lastRenderedPageBreak/>
         <w:t>Visual Model</w:t>
-      </w:r>
-    </w:p>
-    <w:p>
-      <w:pPr>
-        <w:pStyle w:val="TemplateInstructions"/>
-      </w:pPr>
-      <w:r>
-        <w:t>Many use cases are enhanced by a visual model. A simple work-flow diagram can be used to visually show the sequence of steps and alternate and exception flows. A user interface mock-up can be used to show a possible representation of these user requirements in an interface (or a desired representation). In some organizations, a more formal UML diagram may be appropriate.</w:t>
       </w:r>
     </w:p>
     <w:p>
@@ -1131,14 +852,14 @@
         <w:ind w:left="-1170"/>
         <w:rPr>
           <w:rFonts w:ascii="Calibri" w:eastAsia="Calibri" w:hAnsi="Calibri" w:cs="Times New Roman"/>
-          <w:color w:val="0070C0"/>
+          <w:color w:val="auto"/>
         </w:rPr>
       </w:pPr>
       <w:r>
         <w:rPr>
           <w:noProof/>
+          <w:color w:val="auto"/>
         </w:rPr>
-        <w:lastRenderedPageBreak/>
         <w:drawing>
           <wp:inline distT="0" distB="0" distL="0" distR="0" wp14:anchorId="11475E92" wp14:editId="486F92C5">
             <wp:extent cx="7383064" cy="4543425"/>
@@ -1193,8 +914,14 @@
     <w:p>
       <w:pPr>
         <w:pStyle w:val="DocInfoHeading"/>
-      </w:pPr>
-      <w:r>
+        <w:rPr>
+          <w:color w:val="auto"/>
+        </w:rPr>
+      </w:pPr>
+      <w:r>
+        <w:rPr>
+          <w:color w:val="auto"/>
+        </w:rPr>
         <w:t>Revision History</w:t>
       </w:r>
     </w:p>
@@ -1232,13 +959,13 @@
             <w:pPr>
               <w:rPr>
                 <w:rFonts w:ascii="Calibri" w:eastAsia="Calibri" w:hAnsi="Calibri" w:cs="Times New Roman"/>
-                <w:color w:val="FFFFFF"/>
+                <w:color w:val="auto"/>
               </w:rPr>
             </w:pPr>
             <w:r>
               <w:rPr>
                 <w:rFonts w:ascii="Calibri" w:eastAsia="Calibri" w:hAnsi="Calibri" w:cs="Times New Roman"/>
-                <w:color w:val="FFFFFF"/>
+                <w:color w:val="auto"/>
               </w:rPr>
               <w:t>V.</w:t>
             </w:r>
@@ -1254,13 +981,13 @@
               <w:cnfStyle w:val="100000000000" w:firstRow="1" w:lastRow="0" w:firstColumn="0" w:lastColumn="0" w:oddVBand="0" w:evenVBand="0" w:oddHBand="0" w:evenHBand="0" w:firstRowFirstColumn="0" w:firstRowLastColumn="0" w:lastRowFirstColumn="0" w:lastRowLastColumn="0"/>
               <w:rPr>
                 <w:rFonts w:ascii="Calibri" w:eastAsia="Calibri" w:hAnsi="Calibri" w:cs="Times New Roman"/>
-                <w:color w:val="FFFFFF"/>
+                <w:color w:val="auto"/>
               </w:rPr>
             </w:pPr>
             <w:r>
               <w:rPr>
                 <w:rFonts w:ascii="Calibri" w:eastAsia="Calibri" w:hAnsi="Calibri" w:cs="Times New Roman"/>
-                <w:color w:val="FFFFFF"/>
+                <w:color w:val="auto"/>
               </w:rPr>
               <w:t>Date</w:t>
             </w:r>
@@ -1281,13 +1008,13 @@
             <w:pPr>
               <w:rPr>
                 <w:rFonts w:ascii="Calibri" w:eastAsia="Calibri" w:hAnsi="Calibri" w:cs="Times New Roman"/>
-                <w:color w:val="FFFFFF"/>
+                <w:color w:val="auto"/>
               </w:rPr>
             </w:pPr>
             <w:r>
               <w:rPr>
                 <w:rFonts w:ascii="Calibri" w:eastAsia="Calibri" w:hAnsi="Calibri" w:cs="Times New Roman"/>
-                <w:color w:val="FFFFFF"/>
+                <w:color w:val="auto"/>
               </w:rPr>
               <w:t>Author</w:t>
             </w:r>
@@ -1303,13 +1030,13 @@
               <w:cnfStyle w:val="100000000000" w:firstRow="1" w:lastRow="0" w:firstColumn="0" w:lastColumn="0" w:oddVBand="0" w:evenVBand="0" w:oddHBand="0" w:evenHBand="0" w:firstRowFirstColumn="0" w:firstRowLastColumn="0" w:lastRowFirstColumn="0" w:lastRowLastColumn="0"/>
               <w:rPr>
                 <w:rFonts w:ascii="Calibri" w:eastAsia="Calibri" w:hAnsi="Calibri" w:cs="Times New Roman"/>
-                <w:color w:val="FFFFFF"/>
+                <w:color w:val="auto"/>
               </w:rPr>
             </w:pPr>
             <w:r>
               <w:rPr>
                 <w:rFonts w:ascii="Calibri" w:eastAsia="Calibri" w:hAnsi="Calibri" w:cs="Times New Roman"/>
-                <w:color w:val="FFFFFF"/>
+                <w:color w:val="auto"/>
               </w:rPr>
               <w:t>Description</w:t>
             </w:r>
@@ -1330,13 +1057,13 @@
             <w:pPr>
               <w:rPr>
                 <w:rFonts w:ascii="Calibri" w:eastAsia="Calibri" w:hAnsi="Calibri" w:cs="Times New Roman"/>
-                <w:color w:val="FFFFFF"/>
+                <w:color w:val="auto"/>
               </w:rPr>
             </w:pPr>
             <w:r>
               <w:rPr>
                 <w:rFonts w:ascii="Calibri" w:eastAsia="Calibri" w:hAnsi="Calibri" w:cs="Times New Roman"/>
-                <w:color w:val="FFFFFF"/>
+                <w:color w:val="auto"/>
               </w:rPr>
               <w:t>Status</w:t>
             </w:r>
@@ -1495,6 +1222,12 @@
                 <w:rFonts w:ascii="Calibri" w:eastAsia="Calibri" w:hAnsi="Calibri" w:cs="Times New Roman"/>
               </w:rPr>
             </w:pPr>
+            <w:r>
+              <w:rPr>
+                <w:rFonts w:ascii="Calibri" w:eastAsia="Calibri" w:hAnsi="Calibri" w:cs="Times New Roman"/>
+              </w:rPr>
+              <w:t>1.1</w:t>
+            </w:r>
           </w:p>
         </w:tc>
         <w:tc>
@@ -1509,6 +1242,12 @@
                 <w:rFonts w:ascii="Calibri" w:eastAsia="Calibri" w:hAnsi="Calibri" w:cs="Times New Roman"/>
               </w:rPr>
             </w:pPr>
+            <w:r>
+              <w:rPr>
+                <w:rFonts w:ascii="Calibri" w:eastAsia="Calibri" w:hAnsi="Calibri" w:cs="Times New Roman"/>
+              </w:rPr>
+              <w:t>2/6/2022</w:t>
+            </w:r>
           </w:p>
         </w:tc>
         <w:tc>
@@ -1528,6 +1267,12 @@
                 <w:rFonts w:ascii="Calibri" w:eastAsia="Calibri" w:hAnsi="Calibri" w:cs="Times New Roman"/>
               </w:rPr>
             </w:pPr>
+            <w:r>
+              <w:rPr>
+                <w:rFonts w:ascii="Calibri" w:eastAsia="Calibri" w:hAnsi="Calibri" w:cs="Times New Roman"/>
+              </w:rPr>
+              <w:t>Marvel</w:t>
+            </w:r>
           </w:p>
         </w:tc>
         <w:tc>
@@ -1542,6 +1287,12 @@
                 <w:rFonts w:ascii="Calibri" w:eastAsia="Calibri" w:hAnsi="Calibri" w:cs="Times New Roman"/>
               </w:rPr>
             </w:pPr>
+            <w:r>
+              <w:rPr>
+                <w:rFonts w:ascii="Calibri" w:eastAsia="Calibri" w:hAnsi="Calibri" w:cs="Times New Roman"/>
+              </w:rPr>
+              <w:t>Wrapped up</w:t>
+            </w:r>
           </w:p>
         </w:tc>
         <w:tc>
@@ -1561,6 +1312,12 @@
                 <w:rFonts w:ascii="Calibri" w:eastAsia="Calibri" w:hAnsi="Calibri" w:cs="Times New Roman"/>
               </w:rPr>
             </w:pPr>
+            <w:r>
+              <w:rPr>
+                <w:rFonts w:ascii="Calibri" w:eastAsia="Calibri" w:hAnsi="Calibri" w:cs="Times New Roman"/>
+              </w:rPr>
+              <w:t>Completed</w:t>
+            </w:r>
           </w:p>
         </w:tc>
       </w:tr>
@@ -1571,13 +1328,9 @@
         <w:jc w:val="right"/>
         <w:rPr>
           <w:i/>
-          <w:color w:val="A19D98" w:themeColor="background2" w:themeShade="BF"/>
         </w:rPr>
       </w:pPr>
       <w:r>
-        <w:rPr>
-          <w:color w:val="A19D98" w:themeColor="background2" w:themeShade="BF"/>
-        </w:rPr>
         <w:br/>
       </w:r>
     </w:p>
@@ -1586,7 +1339,6 @@
         <w:jc w:val="right"/>
         <w:rPr>
           <w:i/>
-          <w:color w:val="A19D98" w:themeColor="background2" w:themeShade="BF"/>
         </w:rPr>
       </w:pPr>
     </w:p>
@@ -1637,118 +1389,6 @@
         <w:szCs w:val="16"/>
       </w:rPr>
     </w:pPr>
-    <w:r>
-      <w:rPr>
-        <w:noProof/>
-        <w:sz w:val="16"/>
-        <w:szCs w:val="16"/>
-      </w:rPr>
-      <w:drawing>
-        <wp:anchor distT="0" distB="0" distL="114300" distR="114300" simplePos="0" relativeHeight="251658240" behindDoc="0" locked="0" layoutInCell="1" allowOverlap="1" wp14:anchorId="080CD4D0" wp14:editId="080CD4D1">
-          <wp:simplePos x="0" y="0"/>
-          <wp:positionH relativeFrom="column">
-            <wp:posOffset>-104775</wp:posOffset>
-          </wp:positionH>
-          <wp:positionV relativeFrom="paragraph">
-            <wp:posOffset>-34925</wp:posOffset>
-          </wp:positionV>
-          <wp:extent cx="847725" cy="323850"/>
-          <wp:effectExtent l="19050" t="0" r="9525" b="0"/>
-          <wp:wrapThrough wrapText="bothSides">
-            <wp:wrapPolygon edited="0">
-              <wp:start x="-485" y="0"/>
-              <wp:lineTo x="-485" y="20329"/>
-              <wp:lineTo x="21843" y="20329"/>
-              <wp:lineTo x="21843" y="0"/>
-              <wp:lineTo x="-485" y="0"/>
-            </wp:wrapPolygon>
-          </wp:wrapThrough>
-          <wp:docPr id="5" name="Picture 3" descr="My Business Analysis Career - logo.JPG">
-            <a:hlinkClick xmlns:a="http://schemas.openxmlformats.org/drawingml/2006/main" r:id="rId1"/>
-          </wp:docPr>
-          <wp:cNvGraphicFramePr>
-            <a:graphicFrameLocks xmlns:a="http://schemas.openxmlformats.org/drawingml/2006/main" noChangeAspect="1"/>
-          </wp:cNvGraphicFramePr>
-          <a:graphic xmlns:a="http://schemas.openxmlformats.org/drawingml/2006/main">
-            <a:graphicData uri="http://schemas.openxmlformats.org/drawingml/2006/picture">
-              <pic:pic xmlns:pic="http://schemas.openxmlformats.org/drawingml/2006/picture">
-                <pic:nvPicPr>
-                  <pic:cNvPr id="0" name="My Business Analysis Career - logo.JPG"/>
-                  <pic:cNvPicPr/>
-                </pic:nvPicPr>
-                <pic:blipFill>
-                  <a:blip r:embed="rId2"/>
-                  <a:stretch>
-                    <a:fillRect/>
-                  </a:stretch>
-                </pic:blipFill>
-                <pic:spPr>
-                  <a:xfrm>
-                    <a:off x="0" y="0"/>
-                    <a:ext cx="847725" cy="323850"/>
-                  </a:xfrm>
-                  <a:prstGeom prst="rect">
-                    <a:avLst/>
-                  </a:prstGeom>
-                </pic:spPr>
-              </pic:pic>
-            </a:graphicData>
-          </a:graphic>
-        </wp:anchor>
-      </w:drawing>
-    </w:r>
-    <w:r>
-      <w:rPr>
-        <w:noProof/>
-        <w:sz w:val="16"/>
-        <w:szCs w:val="16"/>
-      </w:rPr>
-      <w:drawing>
-        <wp:anchor distT="0" distB="0" distL="114300" distR="114300" simplePos="0" relativeHeight="251659264" behindDoc="0" locked="0" layoutInCell="1" allowOverlap="1" wp14:anchorId="080CD4D2" wp14:editId="080CD4D3">
-          <wp:simplePos x="0" y="0"/>
-          <wp:positionH relativeFrom="margin">
-            <wp:posOffset>5191125</wp:posOffset>
-          </wp:positionH>
-          <wp:positionV relativeFrom="margin">
-            <wp:posOffset>8382000</wp:posOffset>
-          </wp:positionV>
-          <wp:extent cx="742950" cy="438150"/>
-          <wp:effectExtent l="19050" t="0" r="0" b="0"/>
-          <wp:wrapSquare wrapText="bothSides"/>
-          <wp:docPr id="6" name="Picture 2" descr="Picture 010.jpg">
-            <a:hlinkClick xmlns:a="http://schemas.openxmlformats.org/drawingml/2006/main" r:id="rId3"/>
-          </wp:docPr>
-          <wp:cNvGraphicFramePr>
-            <a:graphicFrameLocks xmlns:a="http://schemas.openxmlformats.org/drawingml/2006/main" noChangeAspect="1"/>
-          </wp:cNvGraphicFramePr>
-          <a:graphic xmlns:a="http://schemas.openxmlformats.org/drawingml/2006/main">
-            <a:graphicData uri="http://schemas.openxmlformats.org/drawingml/2006/picture">
-              <pic:pic xmlns:pic="http://schemas.openxmlformats.org/drawingml/2006/picture">
-                <pic:nvPicPr>
-                  <pic:cNvPr id="0" name="Picture 010.jpg"/>
-                  <pic:cNvPicPr/>
-                </pic:nvPicPr>
-                <pic:blipFill>
-                  <a:blip r:embed="rId4"/>
-                  <a:stretch>
-                    <a:fillRect/>
-                  </a:stretch>
-                </pic:blipFill>
-                <pic:spPr>
-                  <a:xfrm>
-                    <a:off x="0" y="0"/>
-                    <a:ext cx="742950" cy="438150"/>
-                  </a:xfrm>
-                  <a:prstGeom prst="rect">
-                    <a:avLst/>
-                  </a:prstGeom>
-                </pic:spPr>
-              </pic:pic>
-            </a:graphicData>
-          </a:graphic>
-        </wp:anchor>
-      </w:drawing>
-    </w:r>
     <w:sdt>
       <w:sdtPr>
         <w:rPr>
@@ -2881,7 +2521,7 @@
     <w:lsdException w:name="Table Web 2" w:semiHidden="1" w:unhideWhenUsed="1"/>
     <w:lsdException w:name="Table Web 3" w:semiHidden="1" w:unhideWhenUsed="1"/>
     <w:lsdException w:name="Balloon Text" w:semiHidden="1" w:unhideWhenUsed="1"/>
-    <w:lsdException w:name="Table Grid" w:semiHidden="1" w:uiPriority="59" w:unhideWhenUsed="1"/>
+    <w:lsdException w:name="Table Grid" w:uiPriority="59"/>
     <w:lsdException w:name="Table Theme" w:semiHidden="1" w:unhideWhenUsed="1"/>
     <w:lsdException w:name="Placeholder Text" w:semiHidden="1"/>
     <w:lsdException w:name="No Spacing" w:uiPriority="1" w:qFormat="1"/>

</xml_diff>